<commit_message>
D. duodecimalis Albatross comparison by site. Update S delicatulus draft manuscript.
</commit_message>
<xml_diff>
--- a/manuscripts/s_delicatulus/lwr_spratelloides_delicatulus.docx
+++ b/manuscripts/s_delicatulus/lwr_spratelloides_delicatulus.docx
@@ -1,6 +1,6 @@
 
 <file path=word/document.xml><?xml version="1.0" encoding="utf-8"?>
-<w:document xmlns:wpc="http://schemas.microsoft.com/office/word/2010/wordprocessingCanvas" xmlns:cx="http://schemas.microsoft.com/office/drawing/2014/chartex" xmlns:cx1="http://schemas.microsoft.com/office/drawing/2015/9/8/chartex" xmlns:cx2="http://schemas.microsoft.com/office/drawing/2015/10/21/chartex" xmlns:cx3="http://schemas.microsoft.com/office/drawing/2016/5/9/chartex" xmlns:cx4="http://schemas.microsoft.com/office/drawing/2016/5/10/chartex" xmlns:cx5="http://schemas.microsoft.com/office/drawing/2016/5/11/chartex" xmlns:cx6="http://schemas.microsoft.com/office/drawing/2016/5/12/chartex" xmlns:cx7="http://schemas.microsoft.com/office/drawing/2016/5/13/chartex" xmlns:cx8="http://schemas.microsoft.com/office/drawing/2016/5/14/chartex" xmlns:mc="http://schemas.openxmlformats.org/markup-compatibility/2006" xmlns:aink="http://schemas.microsoft.com/office/drawing/2016/ink" xmlns:am3d="http://schemas.microsoft.com/office/drawing/2017/model3d" xmlns:o="urn:schemas-microsoft-com:office:office" xmlns:oel="http://schemas.microsoft.com/office/2019/extlst" xmlns:r="http://schemas.openxmlformats.org/officeDocument/2006/relationships" xmlns:m="http://schemas.openxmlformats.org/officeDocument/2006/math" xmlns:v="urn:schemas-microsoft-com:vml" xmlns:wp14="http://schemas.microsoft.com/office/word/2010/wordprocessingDrawing" xmlns:wp="http://schemas.openxmlformats.org/drawingml/2006/wordprocessingDrawing" xmlns:w10="urn:schemas-microsoft-com:office:word" xmlns:w="http://schemas.openxmlformats.org/wordprocessingml/2006/main" xmlns:w14="http://schemas.microsoft.com/office/word/2010/wordml" xmlns:w15="http://schemas.microsoft.com/office/word/2012/wordml" xmlns:w16cex="http://schemas.microsoft.com/office/word/2018/wordml/cex" xmlns:w16cid="http://schemas.microsoft.com/office/word/2016/wordml/cid" xmlns:w16="http://schemas.microsoft.com/office/word/2018/wordml" xmlns:w16sdtdh="http://schemas.microsoft.com/office/word/2020/wordml/sdtdatahash" xmlns:w16se="http://schemas.microsoft.com/office/word/2015/wordml/symex" xmlns:wpg="http://schemas.microsoft.com/office/word/2010/wordprocessingGroup" xmlns:wpi="http://schemas.microsoft.com/office/word/2010/wordprocessingInk" xmlns:wne="http://schemas.microsoft.com/office/word/2006/wordml" xmlns:wps="http://schemas.microsoft.com/office/word/2010/wordprocessingShape" mc:Ignorable="w14 w15 w16se w16cid w16 w16cex w16sdtdh wp14">
+<w:document xmlns:wpc="http://schemas.microsoft.com/office/word/2010/wordprocessingCanvas" xmlns:cx="http://schemas.microsoft.com/office/drawing/2014/chartex" xmlns:cx1="http://schemas.microsoft.com/office/drawing/2015/9/8/chartex" xmlns:cx2="http://schemas.microsoft.com/office/drawing/2015/10/21/chartex" xmlns:cx3="http://schemas.microsoft.com/office/drawing/2016/5/9/chartex" xmlns:cx4="http://schemas.microsoft.com/office/drawing/2016/5/10/chartex" xmlns:cx5="http://schemas.microsoft.com/office/drawing/2016/5/11/chartex" xmlns:cx6="http://schemas.microsoft.com/office/drawing/2016/5/12/chartex" xmlns:cx7="http://schemas.microsoft.com/office/drawing/2016/5/13/chartex" xmlns:cx8="http://schemas.microsoft.com/office/drawing/2016/5/14/chartex" xmlns:mc="http://schemas.openxmlformats.org/markup-compatibility/2006" xmlns:aink="http://schemas.microsoft.com/office/drawing/2016/ink" xmlns:am3d="http://schemas.microsoft.com/office/drawing/2017/model3d" xmlns:o="urn:schemas-microsoft-com:office:office" xmlns:oel="http://schemas.microsoft.com/office/2019/extlst" xmlns:r="http://schemas.openxmlformats.org/officeDocument/2006/relationships" xmlns:m="http://schemas.openxmlformats.org/officeDocument/2006/math" xmlns:v="urn:schemas-microsoft-com:vml" xmlns:wp14="http://schemas.microsoft.com/office/word/2010/wordprocessingDrawing" xmlns:wp="http://schemas.openxmlformats.org/drawingml/2006/wordprocessingDrawing" xmlns:w10="urn:schemas-microsoft-com:office:word" xmlns:w="http://schemas.openxmlformats.org/wordprocessingml/2006/main" xmlns:w14="http://schemas.microsoft.com/office/word/2010/wordml" xmlns:w15="http://schemas.microsoft.com/office/word/2012/wordml" xmlns:w16cex="http://schemas.microsoft.com/office/word/2018/wordml/cex" xmlns:w16cid="http://schemas.microsoft.com/office/word/2016/wordml/cid" xmlns:w16="http://schemas.microsoft.com/office/word/2018/wordml" xmlns:w16du="http://schemas.microsoft.com/office/word/2023/wordml/word16du" xmlns:w16sdtdh="http://schemas.microsoft.com/office/word/2020/wordml/sdtdatahash" xmlns:w16se="http://schemas.microsoft.com/office/word/2015/wordml/symex" xmlns:wpg="http://schemas.microsoft.com/office/word/2010/wordprocessingGroup" xmlns:wpi="http://schemas.microsoft.com/office/word/2010/wordprocessingInk" xmlns:wne="http://schemas.microsoft.com/office/word/2006/wordml" xmlns:wps="http://schemas.microsoft.com/office/word/2010/wordprocessingShape" mc:Ignorable="w14 w15 w16se w16cid w16 w16cex w16sdtdh w16du wp14">
   <w:body>
     <w:p>
       <w:pPr>
@@ -330,10 +330,9 @@
     </w:p>
     <w:p>
       <w:r>
-        <w:t>"Body condition is a key indicator of health at the individual or population level, since it is closely related to important fitness variables, such as growth, reproduction, behavior, and survival."</w:t>
-      </w:r>
-    </w:p>
-    <w:p/>
+        <w:t>Body condition is a key indicator of health at the individual or population level, since it is closely related to important fitness variables, such as growth, reproduction, behavior, and survival.</w:t>
+      </w:r>
+    </w:p>
     <w:p/>
     <w:p>
       <w:pPr>
@@ -607,12 +606,12 @@
     <w:p/>
     <w:p>
       <w:r>
+        <w:t>SST:</w:t>
+      </w:r>
+    </w:p>
+    <w:p>
+      <w:r>
         <w:lastRenderedPageBreak/>
-        <w:t>SST:</w:t>
-      </w:r>
-    </w:p>
-    <w:p>
-      <w:r>
         <w:t>Surface water temperature can be identified from the logbooks. SST measurements are taken every hour for 24 hours a day. It's difficult to identify the time of capture so I'm using the daily temperature range on the date of capture.</w:t>
       </w:r>
     </w:p>
@@ -692,7 +691,6 @@
         <w:t xml:space="preserve"> (9/8/1909): 80-84 F</w:t>
       </w:r>
     </w:p>
-    <w:p/>
     <w:p/>
     <w:p>
       <w:r>
@@ -794,6 +792,19 @@
       </w:pPr>
     </w:p>
     <w:p>
+      <w:r>
+        <w:t xml:space="preserve">Individual specimens were taken out of the ethanol preservation solution. The mouth and gill cavities were drained, then the specimens were dried using </w:t>
+      </w:r>
+      <w:proofErr w:type="spellStart"/>
+      <w:r>
+        <w:t>Kimtech</w:t>
+      </w:r>
+      <w:proofErr w:type="spellEnd"/>
+      <w:r>
+        <w:t xml:space="preserve"> wipes. Individuals who had their abdominal cavities cut were drained and gently squeezed to remove excess ethanol. The standard and total lengths (mm) were measured using calipers. The mass (g) was measured using an analytical balance. This process was kept consistently within 1-3 minutes, during which time additional ethanol also evaporated. </w:t>
+      </w:r>
+    </w:p>
+    <w:p>
       <w:pPr>
         <w:tabs>
           <w:tab w:val="left" w:pos="6712"/>
@@ -801,26 +812,6 @@
       </w:pPr>
     </w:p>
     <w:p>
-      <w:r>
-        <w:t xml:space="preserve">Individual specimens were taken out of the ethanol preservation solution. The mouth and gill cavities were drained, then the specimens were dried using </w:t>
-      </w:r>
-      <w:proofErr w:type="spellStart"/>
-      <w:r>
-        <w:t>Kimtech</w:t>
-      </w:r>
-      <w:proofErr w:type="spellEnd"/>
-      <w:r>
-        <w:t xml:space="preserve"> wipes. Individuals who had their abdominal cavities cut were drained and gently squeezed to remove excess ethanol. The standard and total lengths (mm) were measured using calipers. The mass (g) was measured using an analytical balance. This process was kept consistently within 1-3 minutes, during which time additional ethanol also evaporated. </w:t>
-      </w:r>
-    </w:p>
-    <w:p>
-      <w:pPr>
-        <w:tabs>
-          <w:tab w:val="left" w:pos="6712"/>
-        </w:tabs>
-      </w:pPr>
-    </w:p>
-    <w:p>
       <w:pPr>
         <w:pStyle w:val="Heading2"/>
       </w:pPr>
@@ -884,13 +875,28 @@
         <w:pStyle w:val="Heading2"/>
       </w:pPr>
       <w:r>
+        <w:t>Data Analysis</w:t>
+      </w:r>
+    </w:p>
+    <w:p>
+      <w:r>
+        <w:t>Length-weight Relationship</w:t>
+      </w:r>
+      <w:r>
+        <w:t>, w</w:t>
+      </w:r>
+      <w:r>
+        <w:t xml:space="preserve">here W is the expected weight based on the actual standard length (L). </w:t>
+      </w:r>
+    </w:p>
+    <w:p/>
+    <w:p>
+      <w:r>
         <w:lastRenderedPageBreak/>
-        <w:t>Data Analysis</w:t>
-      </w:r>
-    </w:p>
-    <w:p>
-      <w:r>
-        <w:t>Length-weight Relationship W=</w:t>
+        <w:t xml:space="preserve">Equation 1. </w:t>
+      </w:r>
+      <w:r>
+        <w:t>W=</w:t>
       </w:r>
       <w:proofErr w:type="spellStart"/>
       <w:r>
@@ -898,18 +904,15 @@
       </w:r>
       <w:proofErr w:type="spellEnd"/>
       <w:r>
-        <w:t>. Where W is the expected weight</w:t>
-      </w:r>
-      <w:r>
-        <w:t xml:space="preserve"> based on the actual standard length (L). </w:t>
-      </w:r>
-    </w:p>
-    <w:p>
-      <w:r>
-        <w:t>Fulton's Condition Factor K=100(W/SL^3)</w:t>
-      </w:r>
-      <w:r>
-        <w:t>. F</w:t>
+        <w:t xml:space="preserve">. </w:t>
+      </w:r>
+    </w:p>
+    <w:p>
+      <w:r>
+        <w:t>Fulton's Condition Factor</w:t>
+      </w:r>
+      <w:r>
+        <w:t>, f</w:t>
       </w:r>
       <w:r>
         <w:t>or comparison to an ideal weight</w:t>
@@ -917,6 +920,17 @@
     </w:p>
     <w:p>
       <w:r>
+        <w:t xml:space="preserve">Equation 2. </w:t>
+      </w:r>
+      <w:r>
+        <w:t>K=100(W/SL^3)</w:t>
+      </w:r>
+      <w:r>
+        <w:t xml:space="preserve">. </w:t>
+      </w:r>
+    </w:p>
+    <w:p>
+      <w:r>
         <w:t xml:space="preserve">Le </w:t>
       </w:r>
       <w:proofErr w:type="spellStart"/>
@@ -925,8 +939,19 @@
       </w:r>
       <w:proofErr w:type="spellEnd"/>
       <w:r>
-        <w:t xml:space="preserve"> Relative Condition Factor </w:t>
-      </w:r>
+        <w:t xml:space="preserve"> Relative Condition Factor</w:t>
+      </w:r>
+      <w:r>
+        <w:t>, f</w:t>
+      </w:r>
+      <w:r>
+        <w:t>or comparison to the average weight. Where W is weight, L is standard length</w:t>
+      </w:r>
+      <w:r>
+        <w:t xml:space="preserve">. </w:t>
+      </w:r>
+    </w:p>
+    <w:p>
       <w:proofErr w:type="spellStart"/>
       <w:r>
         <w:t>K_n</w:t>
@@ -941,13 +966,7 @@
       </w:r>
       <w:proofErr w:type="spellEnd"/>
       <w:r>
-        <w:t>. F</w:t>
-      </w:r>
-      <w:r>
-        <w:t>or comparison to the average weight</w:t>
-      </w:r>
-      <w:r>
-        <w:t xml:space="preserve">. Where W is weight, L is standard length, </w:t>
+        <w:t xml:space="preserve">. </w:t>
       </w:r>
     </w:p>
     <w:p/>
@@ -1022,13 +1041,19 @@
     <w:p/>
     <w:p/>
     <w:p/>
-    <w:p/>
-    <w:p/>
+    <w:p>
+      <w:pPr>
+        <w:tabs>
+          <w:tab w:val="left" w:pos="3765"/>
+        </w:tabs>
+      </w:pPr>
+    </w:p>
     <w:p>
       <w:pPr>
         <w:pStyle w:val="Heading1"/>
       </w:pPr>
       <w:r>
+        <w:lastRenderedPageBreak/>
         <w:t>Results</w:t>
       </w:r>
     </w:p>
@@ -1234,7 +1259,6 @@
     </w:p>
     <w:p>
       <w:r>
-        <w:lastRenderedPageBreak/>
         <w:t>Figure #. (S_delicatulus_log10a_b). The</w:t>
       </w:r>
       <w:r>
@@ -1507,7 +1531,6 @@
         </w:tabs>
       </w:pPr>
       <w:r>
-        <w:lastRenderedPageBreak/>
         <w:tab/>
       </w:r>
     </w:p>
@@ -1523,6 +1546,7 @@
         <w:pStyle w:val="Heading2"/>
       </w:pPr>
       <w:r>
+        <w:lastRenderedPageBreak/>
         <w:t>Fulton’s Condition Factor</w:t>
       </w:r>
       <w:r>
@@ -2755,7 +2779,6 @@
                 <w:kern w:val="0"/>
                 <w14:ligatures w14:val="none"/>
               </w:rPr>
-              <w:lastRenderedPageBreak/>
               <w:t>Jamelo_Cove_Luzon</w:t>
             </w:r>
             <w:proofErr w:type="spellEnd"/>
@@ -3128,6 +3151,7 @@
         <w:pStyle w:val="Heading2"/>
       </w:pPr>
       <w:r>
+        <w:lastRenderedPageBreak/>
         <w:t xml:space="preserve">Le </w:t>
       </w:r>
       <w:proofErr w:type="spellStart"/>
@@ -4174,7 +4198,6 @@
                 <w:lang w:val="es-ES"/>
                 <w14:ligatures w14:val="none"/>
               </w:rPr>
-              <w:lastRenderedPageBreak/>
               <w:t>Cagayan_de_Jolo</w:t>
             </w:r>
             <w:proofErr w:type="spellEnd"/>
@@ -4728,6 +4751,7 @@
         <w:pStyle w:val="Heading2"/>
       </w:pPr>
       <w:r>
+        <w:lastRenderedPageBreak/>
         <w:t>Contemporary - Figures</w:t>
       </w:r>
     </w:p>
@@ -4834,7 +4858,6 @@
         <w:rPr>
           <w:noProof/>
         </w:rPr>
-        <w:lastRenderedPageBreak/>
         <w:drawing>
           <wp:inline distT="0" distB="0" distL="0" distR="0" wp14:anchorId="42513B47" wp14:editId="415BDB8C">
             <wp:extent cx="5943600" cy="2870835"/>
@@ -4947,6 +4970,7 @@
         <w:rPr>
           <w:noProof/>
         </w:rPr>
+        <w:lastRenderedPageBreak/>
         <w:drawing>
           <wp:inline distT="0" distB="0" distL="0" distR="0" wp14:anchorId="7C027202" wp14:editId="04DCA300">
             <wp:extent cx="5943600" cy="3128645"/>
@@ -5045,7 +5069,6 @@
         <w:rPr>
           <w:noProof/>
         </w:rPr>
-        <w:lastRenderedPageBreak/>
         <w:drawing>
           <wp:inline distT="0" distB="0" distL="0" distR="0" wp14:anchorId="1F65FC9C" wp14:editId="2698BCB2">
             <wp:extent cx="5943600" cy="3128645"/>
@@ -5138,6 +5161,7 @@
         <w:pStyle w:val="Heading2"/>
       </w:pPr>
       <w:r>
+        <w:lastRenderedPageBreak/>
         <w:t>Matching - Figures</w:t>
       </w:r>
     </w:p>
@@ -5258,7 +5282,6 @@
         <w:rPr>
           <w:noProof/>
         </w:rPr>
-        <w:lastRenderedPageBreak/>
         <w:drawing>
           <wp:inline distT="0" distB="0" distL="0" distR="0" wp14:anchorId="2E9A83F8" wp14:editId="78C582F4">
             <wp:extent cx="5943600" cy="3128645"/>
@@ -5320,6 +5343,7 @@
         <w:rPr>
           <w:noProof/>
         </w:rPr>
+        <w:lastRenderedPageBreak/>
         <w:drawing>
           <wp:inline distT="0" distB="0" distL="0" distR="0" wp14:anchorId="4C3DBDE1" wp14:editId="77AA48A9">
             <wp:extent cx="5943600" cy="3128645"/>
@@ -5380,7 +5404,6 @@
         <w:rPr>
           <w:noProof/>
         </w:rPr>
-        <w:lastRenderedPageBreak/>
         <w:drawing>
           <wp:inline distT="0" distB="0" distL="0" distR="0" wp14:anchorId="5AB2791F" wp14:editId="0BDD92AD">
             <wp:extent cx="5943600" cy="2851785"/>
@@ -5443,6 +5466,7 @@
         <w:rPr>
           <w:noProof/>
         </w:rPr>
+        <w:lastRenderedPageBreak/>
         <w:drawing>
           <wp:inline distT="0" distB="0" distL="0" distR="0" wp14:anchorId="4E50A65A" wp14:editId="070AAAAF">
             <wp:extent cx="5943600" cy="3131185"/>
@@ -5542,7 +5566,6 @@
         <w:rPr>
           <w:noProof/>
         </w:rPr>
-        <w:lastRenderedPageBreak/>
         <w:drawing>
           <wp:inline distT="0" distB="0" distL="0" distR="0" wp14:anchorId="3F42A2D6" wp14:editId="7A6DCC79">
             <wp:extent cx="5943600" cy="3128645"/>
@@ -5605,6 +5628,7 @@
         <w:rPr>
           <w:noProof/>
         </w:rPr>
+        <w:lastRenderedPageBreak/>
         <w:drawing>
           <wp:inline distT="0" distB="0" distL="0" distR="0" wp14:anchorId="614A2AE7" wp14:editId="755CBDF3">
             <wp:extent cx="5943600" cy="3128645"/>
@@ -5667,7 +5691,6 @@
         <w:pStyle w:val="Heading2"/>
       </w:pPr>
       <w:r>
-        <w:lastRenderedPageBreak/>
         <w:t xml:space="preserve">One Month – Figures </w:t>
       </w:r>
     </w:p>
@@ -5799,7 +5822,6 @@
         <w:rPr>
           <w:noProof/>
         </w:rPr>
-        <w:lastRenderedPageBreak/>
         <w:drawing>
           <wp:inline distT="0" distB="0" distL="0" distR="0" wp14:anchorId="1E45A00F" wp14:editId="701A1159">
             <wp:extent cx="5943600" cy="3128645"/>
@@ -5861,6 +5883,7 @@
         <w:rPr>
           <w:noProof/>
         </w:rPr>
+        <w:lastRenderedPageBreak/>
         <w:drawing>
           <wp:inline distT="0" distB="0" distL="0" distR="0" wp14:anchorId="3318827D" wp14:editId="4E52B254">
             <wp:extent cx="5943600" cy="3128645"/>
@@ -5924,7 +5947,6 @@
         <w:rPr>
           <w:noProof/>
         </w:rPr>
-        <w:lastRenderedPageBreak/>
         <w:drawing>
           <wp:inline distT="0" distB="0" distL="0" distR="0" wp14:anchorId="55900DD7" wp14:editId="126FDC55">
             <wp:extent cx="5943600" cy="3128645"/>
@@ -5986,6 +6008,7 @@
         <w:pStyle w:val="Heading1"/>
       </w:pPr>
       <w:r>
+        <w:lastRenderedPageBreak/>
         <w:t>Discussion</w:t>
       </w:r>
     </w:p>
@@ -6028,7 +6051,7 @@
 </file>
 
 <file path=word/endnotes.xml><?xml version="1.0" encoding="utf-8"?>
-<w:endnotes xmlns:wpc="http://schemas.microsoft.com/office/word/2010/wordprocessingCanvas" xmlns:cx="http://schemas.microsoft.com/office/drawing/2014/chartex" xmlns:cx1="http://schemas.microsoft.com/office/drawing/2015/9/8/chartex" xmlns:cx2="http://schemas.microsoft.com/office/drawing/2015/10/21/chartex" xmlns:cx3="http://schemas.microsoft.com/office/drawing/2016/5/9/chartex" xmlns:cx4="http://schemas.microsoft.com/office/drawing/2016/5/10/chartex" xmlns:cx5="http://schemas.microsoft.com/office/drawing/2016/5/11/chartex" xmlns:cx6="http://schemas.microsoft.com/office/drawing/2016/5/12/chartex" xmlns:cx7="http://schemas.microsoft.com/office/drawing/2016/5/13/chartex" xmlns:cx8="http://schemas.microsoft.com/office/drawing/2016/5/14/chartex" xmlns:mc="http://schemas.openxmlformats.org/markup-compatibility/2006" xmlns:aink="http://schemas.microsoft.com/office/drawing/2016/ink" xmlns:am3d="http://schemas.microsoft.com/office/drawing/2017/model3d" xmlns:o="urn:schemas-microsoft-com:office:office" xmlns:oel="http://schemas.microsoft.com/office/2019/extlst" xmlns:r="http://schemas.openxmlformats.org/officeDocument/2006/relationships" xmlns:m="http://schemas.openxmlformats.org/officeDocument/2006/math" xmlns:v="urn:schemas-microsoft-com:vml" xmlns:wp14="http://schemas.microsoft.com/office/word/2010/wordprocessingDrawing" xmlns:wp="http://schemas.openxmlformats.org/drawingml/2006/wordprocessingDrawing" xmlns:w10="urn:schemas-microsoft-com:office:word" xmlns:w="http://schemas.openxmlformats.org/wordprocessingml/2006/main" xmlns:w14="http://schemas.microsoft.com/office/word/2010/wordml" xmlns:w15="http://schemas.microsoft.com/office/word/2012/wordml" xmlns:w16cex="http://schemas.microsoft.com/office/word/2018/wordml/cex" xmlns:w16cid="http://schemas.microsoft.com/office/word/2016/wordml/cid" xmlns:w16="http://schemas.microsoft.com/office/word/2018/wordml" xmlns:w16sdtdh="http://schemas.microsoft.com/office/word/2020/wordml/sdtdatahash" xmlns:w16se="http://schemas.microsoft.com/office/word/2015/wordml/symex" xmlns:wpg="http://schemas.microsoft.com/office/word/2010/wordprocessingGroup" xmlns:wpi="http://schemas.microsoft.com/office/word/2010/wordprocessingInk" xmlns:wne="http://schemas.microsoft.com/office/word/2006/wordml" xmlns:wps="http://schemas.microsoft.com/office/word/2010/wordprocessingShape" mc:Ignorable="w14 w15 w16se w16cid w16 w16cex w16sdtdh wp14">
+<w:endnotes xmlns:wpc="http://schemas.microsoft.com/office/word/2010/wordprocessingCanvas" xmlns:cx="http://schemas.microsoft.com/office/drawing/2014/chartex" xmlns:cx1="http://schemas.microsoft.com/office/drawing/2015/9/8/chartex" xmlns:cx2="http://schemas.microsoft.com/office/drawing/2015/10/21/chartex" xmlns:cx3="http://schemas.microsoft.com/office/drawing/2016/5/9/chartex" xmlns:cx4="http://schemas.microsoft.com/office/drawing/2016/5/10/chartex" xmlns:cx5="http://schemas.microsoft.com/office/drawing/2016/5/11/chartex" xmlns:cx6="http://schemas.microsoft.com/office/drawing/2016/5/12/chartex" xmlns:cx7="http://schemas.microsoft.com/office/drawing/2016/5/13/chartex" xmlns:cx8="http://schemas.microsoft.com/office/drawing/2016/5/14/chartex" xmlns:mc="http://schemas.openxmlformats.org/markup-compatibility/2006" xmlns:aink="http://schemas.microsoft.com/office/drawing/2016/ink" xmlns:am3d="http://schemas.microsoft.com/office/drawing/2017/model3d" xmlns:o="urn:schemas-microsoft-com:office:office" xmlns:oel="http://schemas.microsoft.com/office/2019/extlst" xmlns:r="http://schemas.openxmlformats.org/officeDocument/2006/relationships" xmlns:m="http://schemas.openxmlformats.org/officeDocument/2006/math" xmlns:v="urn:schemas-microsoft-com:vml" xmlns:wp14="http://schemas.microsoft.com/office/word/2010/wordprocessingDrawing" xmlns:wp="http://schemas.openxmlformats.org/drawingml/2006/wordprocessingDrawing" xmlns:w10="urn:schemas-microsoft-com:office:word" xmlns:w="http://schemas.openxmlformats.org/wordprocessingml/2006/main" xmlns:w14="http://schemas.microsoft.com/office/word/2010/wordml" xmlns:w15="http://schemas.microsoft.com/office/word/2012/wordml" xmlns:w16cex="http://schemas.microsoft.com/office/word/2018/wordml/cex" xmlns:w16cid="http://schemas.microsoft.com/office/word/2016/wordml/cid" xmlns:w16="http://schemas.microsoft.com/office/word/2018/wordml" xmlns:w16du="http://schemas.microsoft.com/office/word/2023/wordml/word16du" xmlns:w16sdtdh="http://schemas.microsoft.com/office/word/2020/wordml/sdtdatahash" xmlns:w16se="http://schemas.microsoft.com/office/word/2015/wordml/symex" xmlns:wpg="http://schemas.microsoft.com/office/word/2010/wordprocessingGroup" xmlns:wpi="http://schemas.microsoft.com/office/word/2010/wordprocessingInk" xmlns:wne="http://schemas.microsoft.com/office/word/2006/wordml" xmlns:wps="http://schemas.microsoft.com/office/word/2010/wordprocessingShape" mc:Ignorable="w14 w15 w16se w16cid w16 w16cex w16sdtdh w16du wp14">
   <w:endnote w:type="separator" w:id="-1">
     <w:p>
       <w:pPr>
@@ -6053,7 +6076,7 @@
 </file>
 
 <file path=word/footnotes.xml><?xml version="1.0" encoding="utf-8"?>
-<w:footnotes xmlns:wpc="http://schemas.microsoft.com/office/word/2010/wordprocessingCanvas" xmlns:cx="http://schemas.microsoft.com/office/drawing/2014/chartex" xmlns:cx1="http://schemas.microsoft.com/office/drawing/2015/9/8/chartex" xmlns:cx2="http://schemas.microsoft.com/office/drawing/2015/10/21/chartex" xmlns:cx3="http://schemas.microsoft.com/office/drawing/2016/5/9/chartex" xmlns:cx4="http://schemas.microsoft.com/office/drawing/2016/5/10/chartex" xmlns:cx5="http://schemas.microsoft.com/office/drawing/2016/5/11/chartex" xmlns:cx6="http://schemas.microsoft.com/office/drawing/2016/5/12/chartex" xmlns:cx7="http://schemas.microsoft.com/office/drawing/2016/5/13/chartex" xmlns:cx8="http://schemas.microsoft.com/office/drawing/2016/5/14/chartex" xmlns:mc="http://schemas.openxmlformats.org/markup-compatibility/2006" xmlns:aink="http://schemas.microsoft.com/office/drawing/2016/ink" xmlns:am3d="http://schemas.microsoft.com/office/drawing/2017/model3d" xmlns:o="urn:schemas-microsoft-com:office:office" xmlns:oel="http://schemas.microsoft.com/office/2019/extlst" xmlns:r="http://schemas.openxmlformats.org/officeDocument/2006/relationships" xmlns:m="http://schemas.openxmlformats.org/officeDocument/2006/math" xmlns:v="urn:schemas-microsoft-com:vml" xmlns:wp14="http://schemas.microsoft.com/office/word/2010/wordprocessingDrawing" xmlns:wp="http://schemas.openxmlformats.org/drawingml/2006/wordprocessingDrawing" xmlns:w10="urn:schemas-microsoft-com:office:word" xmlns:w="http://schemas.openxmlformats.org/wordprocessingml/2006/main" xmlns:w14="http://schemas.microsoft.com/office/word/2010/wordml" xmlns:w15="http://schemas.microsoft.com/office/word/2012/wordml" xmlns:w16cex="http://schemas.microsoft.com/office/word/2018/wordml/cex" xmlns:w16cid="http://schemas.microsoft.com/office/word/2016/wordml/cid" xmlns:w16="http://schemas.microsoft.com/office/word/2018/wordml" xmlns:w16sdtdh="http://schemas.microsoft.com/office/word/2020/wordml/sdtdatahash" xmlns:w16se="http://schemas.microsoft.com/office/word/2015/wordml/symex" xmlns:wpg="http://schemas.microsoft.com/office/word/2010/wordprocessingGroup" xmlns:wpi="http://schemas.microsoft.com/office/word/2010/wordprocessingInk" xmlns:wne="http://schemas.microsoft.com/office/word/2006/wordml" xmlns:wps="http://schemas.microsoft.com/office/word/2010/wordprocessingShape" mc:Ignorable="w14 w15 w16se w16cid w16 w16cex w16sdtdh wp14">
+<w:footnotes xmlns:wpc="http://schemas.microsoft.com/office/word/2010/wordprocessingCanvas" xmlns:cx="http://schemas.microsoft.com/office/drawing/2014/chartex" xmlns:cx1="http://schemas.microsoft.com/office/drawing/2015/9/8/chartex" xmlns:cx2="http://schemas.microsoft.com/office/drawing/2015/10/21/chartex" xmlns:cx3="http://schemas.microsoft.com/office/drawing/2016/5/9/chartex" xmlns:cx4="http://schemas.microsoft.com/office/drawing/2016/5/10/chartex" xmlns:cx5="http://schemas.microsoft.com/office/drawing/2016/5/11/chartex" xmlns:cx6="http://schemas.microsoft.com/office/drawing/2016/5/12/chartex" xmlns:cx7="http://schemas.microsoft.com/office/drawing/2016/5/13/chartex" xmlns:cx8="http://schemas.microsoft.com/office/drawing/2016/5/14/chartex" xmlns:mc="http://schemas.openxmlformats.org/markup-compatibility/2006" xmlns:aink="http://schemas.microsoft.com/office/drawing/2016/ink" xmlns:am3d="http://schemas.microsoft.com/office/drawing/2017/model3d" xmlns:o="urn:schemas-microsoft-com:office:office" xmlns:oel="http://schemas.microsoft.com/office/2019/extlst" xmlns:r="http://schemas.openxmlformats.org/officeDocument/2006/relationships" xmlns:m="http://schemas.openxmlformats.org/officeDocument/2006/math" xmlns:v="urn:schemas-microsoft-com:vml" xmlns:wp14="http://schemas.microsoft.com/office/word/2010/wordprocessingDrawing" xmlns:wp="http://schemas.openxmlformats.org/drawingml/2006/wordprocessingDrawing" xmlns:w10="urn:schemas-microsoft-com:office:word" xmlns:w="http://schemas.openxmlformats.org/wordprocessingml/2006/main" xmlns:w14="http://schemas.microsoft.com/office/word/2010/wordml" xmlns:w15="http://schemas.microsoft.com/office/word/2012/wordml" xmlns:w16cex="http://schemas.microsoft.com/office/word/2018/wordml/cex" xmlns:w16cid="http://schemas.microsoft.com/office/word/2016/wordml/cid" xmlns:w16="http://schemas.microsoft.com/office/word/2018/wordml" xmlns:w16du="http://schemas.microsoft.com/office/word/2023/wordml/word16du" xmlns:w16sdtdh="http://schemas.microsoft.com/office/word/2020/wordml/sdtdatahash" xmlns:w16se="http://schemas.microsoft.com/office/word/2015/wordml/symex" xmlns:wpg="http://schemas.microsoft.com/office/word/2010/wordprocessingGroup" xmlns:wpi="http://schemas.microsoft.com/office/word/2010/wordprocessingInk" xmlns:wne="http://schemas.microsoft.com/office/word/2006/wordml" xmlns:wps="http://schemas.microsoft.com/office/word/2010/wordprocessingShape" mc:Ignorable="w14 w15 w16se w16cid w16 w16cex w16sdtdh w16du wp14">
   <w:footnote w:type="separator" w:id="-1">
     <w:p>
       <w:pPr>
@@ -6078,7 +6101,7 @@
 </file>
 
 <file path=word/styles.xml><?xml version="1.0" encoding="utf-8"?>
-<w:styles xmlns:mc="http://schemas.openxmlformats.org/markup-compatibility/2006" xmlns:r="http://schemas.openxmlformats.org/officeDocument/2006/relationships" xmlns:w="http://schemas.openxmlformats.org/wordprocessingml/2006/main" xmlns:w14="http://schemas.microsoft.com/office/word/2010/wordml" xmlns:w15="http://schemas.microsoft.com/office/word/2012/wordml" xmlns:w16cex="http://schemas.microsoft.com/office/word/2018/wordml/cex" xmlns:w16cid="http://schemas.microsoft.com/office/word/2016/wordml/cid" xmlns:w16="http://schemas.microsoft.com/office/word/2018/wordml" xmlns:w16sdtdh="http://schemas.microsoft.com/office/word/2020/wordml/sdtdatahash" xmlns:w16se="http://schemas.microsoft.com/office/word/2015/wordml/symex" mc:Ignorable="w14 w15 w16se w16cid w16 w16cex w16sdtdh">
+<w:styles xmlns:mc="http://schemas.openxmlformats.org/markup-compatibility/2006" xmlns:r="http://schemas.openxmlformats.org/officeDocument/2006/relationships" xmlns:w="http://schemas.openxmlformats.org/wordprocessingml/2006/main" xmlns:w14="http://schemas.microsoft.com/office/word/2010/wordml" xmlns:w15="http://schemas.microsoft.com/office/word/2012/wordml" xmlns:w16cex="http://schemas.microsoft.com/office/word/2018/wordml/cex" xmlns:w16cid="http://schemas.microsoft.com/office/word/2016/wordml/cid" xmlns:w16="http://schemas.microsoft.com/office/word/2018/wordml" xmlns:w16du="http://schemas.microsoft.com/office/word/2023/wordml/word16du" xmlns:w16sdtdh="http://schemas.microsoft.com/office/word/2020/wordml/sdtdatahash" xmlns:w16se="http://schemas.microsoft.com/office/word/2015/wordml/symex" mc:Ignorable="w14 w15 w16se w16cid w16 w16cex w16sdtdh w16du">
   <w:docDefaults>
     <w:rPrDefault>
       <w:rPr>

</xml_diff>